<commit_message>
Added Slide deck for deliveriables
Added Slide deck for deliveriables
</commit_message>
<xml_diff>
--- a/Capstone_Project1/Capstone 1 Project Proposal.docx
+++ b/Capstone_Project1/Capstone 1 Project Proposal.docx
@@ -220,10 +220,7 @@
         <w:t>Log</w:t>
       </w:r>
       <w:r>
-        <w:t>istic regression</w:t>
-      </w:r>
-      <w:r>
-        <w:t xml:space="preserve"> will be estimated from the training data </w:t>
+        <w:t xml:space="preserve">istic regression will be estimated from the training data </w:t>
       </w:r>
       <w:r>
         <w:t>using maximum-likelihood estimation</w:t>
@@ -312,8 +309,22 @@
         <w:t>finding of the project</w:t>
       </w:r>
     </w:p>
-    <w:p/>
-    <w:p/>
+    <w:p>
+      <w:pPr>
+        <w:pStyle w:val="ListParagraph"/>
+        <w:numPr>
+          <w:ilvl w:val="0"/>
+          <w:numId w:val="6"/>
+        </w:numPr>
+      </w:pPr>
+      <w:r>
+        <w:t>Slide deck</w:t>
+      </w:r>
+    </w:p>
+    <w:p>
+      <w:bookmarkStart w:id="0" w:name="_GoBack"/>
+      <w:bookmarkEnd w:id="0"/>
+    </w:p>
     <w:p>
       <w:pPr>
         <w:pStyle w:val="ListParagraph"/>
@@ -552,18 +563,18 @@
           <w:b/>
           <w:u w:val="single"/>
         </w:rPr>
+        <w:t>Modeling Approach</w:t>
+      </w:r>
+    </w:p>
+    <w:p>
+      <w:pPr>
+        <w:rPr>
+          <w:b/>
+          <w:u w:val="single"/>
+        </w:rPr>
+      </w:pPr>
+      <w:r>
         <w:lastRenderedPageBreak/>
-        <w:t>Modeling Approach</w:t>
-      </w:r>
-    </w:p>
-    <w:p>
-      <w:pPr>
-        <w:rPr>
-          <w:b/>
-          <w:u w:val="single"/>
-        </w:rPr>
-      </w:pPr>
-      <w:r>
         <w:t xml:space="preserve">Linear regression, using clustering and classification trees approach will be used to analyze trends on </w:t>
       </w:r>
       <w:proofErr w:type="spellStart"/>
@@ -629,6 +640,18 @@
       </w:r>
       <w:r>
         <w:t>finding of the project</w:t>
+      </w:r>
+    </w:p>
+    <w:p>
+      <w:pPr>
+        <w:pStyle w:val="ListParagraph"/>
+        <w:numPr>
+          <w:ilvl w:val="0"/>
+          <w:numId w:val="8"/>
+        </w:numPr>
+      </w:pPr>
+      <w:r>
+        <w:t>Slide deck</w:t>
       </w:r>
     </w:p>
     <w:p/>
@@ -898,8 +921,6 @@
       <w:r>
         <w:t>Words that express emotions shall be identified and shall be categorized by their emotions. This classification shall be used on the dataset identify sentiment.</w:t>
       </w:r>
-      <w:bookmarkStart w:id="0" w:name="_GoBack"/>
-      <w:bookmarkEnd w:id="0"/>
     </w:p>
     <w:p>
       <w:pPr>
@@ -953,6 +974,18 @@
       </w:r>
       <w:r>
         <w:t>trends, analysis and finding of the project</w:t>
+      </w:r>
+    </w:p>
+    <w:p>
+      <w:pPr>
+        <w:pStyle w:val="ListParagraph"/>
+        <w:numPr>
+          <w:ilvl w:val="0"/>
+          <w:numId w:val="10"/>
+        </w:numPr>
+      </w:pPr>
+      <w:r>
+        <w:t>Slide deck</w:t>
       </w:r>
     </w:p>
     <w:p/>

</xml_diff>